<commit_message>
Sua bai tap tuan truoc
</commit_message>
<xml_diff>
--- a/RequirementAnalysis/AFC/RequirementAnalysis.docx
+++ b/RequirementAnalysis/AFC/RequirementAnalysis.docx
@@ -27,7 +27,11 @@
         </w:rPr>
       </w:pPr>
       <w:r>
-        <w:rPr/>
+        <w:rPr>
+          <w:b/>
+          <w:sz w:val="28"/>
+          <w:szCs w:val="28"/>
+        </w:rPr>
         <w:drawing>
           <wp:anchor behindDoc="0" distT="0" distB="0" distL="0" distR="0" simplePos="0" locked="0" layoutInCell="1" allowOverlap="1" relativeHeight="2">
             <wp:simplePos x="0" y="0"/>
@@ -37,7 +41,7 @@
             <wp:positionV relativeFrom="paragraph">
               <wp:posOffset>635</wp:posOffset>
             </wp:positionV>
-            <wp:extent cx="5731510" cy="3603625"/>
+            <wp:extent cx="5731510" cy="3402965"/>
             <wp:effectExtent l="0" t="0" r="0" b="0"/>
             <wp:wrapSquare wrapText="largest"/>
             <wp:docPr id="1" name="Image1" descr=""/>
@@ -62,7 +66,7 @@
                   <pic:spPr bwMode="auto">
                     <a:xfrm>
                       <a:off x="0" y="0"/>
-                      <a:ext cx="5731510" cy="3603625"/>
+                      <a:ext cx="5731510" cy="3402965"/>
                     </a:xfrm>
                     <a:prstGeom prst="rect">
                       <a:avLst/>
@@ -86,7 +90,11 @@
         </w:rPr>
       </w:pPr>
       <w:r>
-        <w:rPr/>
+        <w:rPr>
+          <w:b/>
+          <w:sz w:val="28"/>
+          <w:szCs w:val="28"/>
+        </w:rPr>
       </w:r>
     </w:p>
     <w:p>
@@ -187,7 +195,7 @@
     <w:tbl>
       <w:tblPr>
         <w:tblStyle w:val="Table1"/>
-        <w:tblW w:w="9035" w:type="dxa"/>
+        <w:tblW w:w="9030" w:type="dxa"/>
         <w:jc w:val="left"/>
         <w:tblInd w:w="0" w:type="dxa"/>
         <w:tblBorders>
@@ -209,9 +217,9 @@
       <w:tblGrid>
         <w:gridCol w:w="1994"/>
         <w:gridCol w:w="811"/>
-        <w:gridCol w:w="562"/>
-        <w:gridCol w:w="2011"/>
-        <w:gridCol w:w="3657"/>
+        <w:gridCol w:w="705"/>
+        <w:gridCol w:w="1868"/>
+        <w:gridCol w:w="3652"/>
       </w:tblGrid>
       <w:tr>
         <w:trPr>
@@ -276,7 +284,7 @@
         </w:tc>
         <w:tc>
           <w:tcPr>
-            <w:tcW w:w="562" w:type="dxa"/>
+            <w:tcW w:w="705" w:type="dxa"/>
             <w:tcBorders>
               <w:top w:val="single" w:sz="8" w:space="0" w:color="000000"/>
               <w:left w:val="single" w:sz="8" w:space="0" w:color="000000"/>
@@ -302,7 +310,7 @@
         </w:tc>
         <w:tc>
           <w:tcPr>
-            <w:tcW w:w="2011" w:type="dxa"/>
+            <w:tcW w:w="1868" w:type="dxa"/>
             <w:tcBorders>
               <w:top w:val="single" w:sz="8" w:space="0" w:color="000000"/>
               <w:left w:val="single" w:sz="8" w:space="0" w:color="000000"/>
@@ -328,7 +336,7 @@
         </w:tc>
         <w:tc>
           <w:tcPr>
-            <w:tcW w:w="3657" w:type="dxa"/>
+            <w:tcW w:w="3652" w:type="dxa"/>
             <w:tcBorders>
               <w:top w:val="single" w:sz="8" w:space="0" w:color="000000"/>
               <w:left w:val="single" w:sz="8" w:space="0" w:color="000000"/>
@@ -413,7 +421,7 @@
         </w:tc>
         <w:tc>
           <w:tcPr>
-            <w:tcW w:w="562" w:type="dxa"/>
+            <w:tcW w:w="705" w:type="dxa"/>
             <w:tcBorders>
               <w:top w:val="single" w:sz="8" w:space="0" w:color="000000"/>
               <w:left w:val="single" w:sz="8" w:space="0" w:color="000000"/>
@@ -439,7 +447,7 @@
         </w:tc>
         <w:tc>
           <w:tcPr>
-            <w:tcW w:w="2011" w:type="dxa"/>
+            <w:tcW w:w="1868" w:type="dxa"/>
             <w:tcBorders>
               <w:top w:val="single" w:sz="8" w:space="0" w:color="000000"/>
               <w:left w:val="single" w:sz="8" w:space="0" w:color="000000"/>
@@ -465,7 +473,7 @@
         </w:tc>
         <w:tc>
           <w:tcPr>
-            <w:tcW w:w="3657" w:type="dxa"/>
+            <w:tcW w:w="3652" w:type="dxa"/>
             <w:tcBorders>
               <w:top w:val="single" w:sz="8" w:space="0" w:color="000000"/>
               <w:left w:val="single" w:sz="8" w:space="0" w:color="000000"/>
@@ -550,7 +558,7 @@
         </w:tc>
         <w:tc>
           <w:tcPr>
-            <w:tcW w:w="562" w:type="dxa"/>
+            <w:tcW w:w="705" w:type="dxa"/>
             <w:tcBorders>
               <w:top w:val="single" w:sz="8" w:space="0" w:color="000000"/>
               <w:left w:val="single" w:sz="8" w:space="0" w:color="000000"/>
@@ -576,7 +584,7 @@
         </w:tc>
         <w:tc>
           <w:tcPr>
-            <w:tcW w:w="2011" w:type="dxa"/>
+            <w:tcW w:w="1868" w:type="dxa"/>
             <w:tcBorders>
               <w:top w:val="single" w:sz="8" w:space="0" w:color="000000"/>
               <w:left w:val="single" w:sz="8" w:space="0" w:color="000000"/>
@@ -602,27 +610,27 @@
         </w:tc>
         <w:tc>
           <w:tcPr>
-            <w:tcW w:w="3657" w:type="dxa"/>
-            <w:tcBorders>
-              <w:top w:val="single" w:sz="8" w:space="0" w:color="000000"/>
-              <w:left w:val="single" w:sz="8" w:space="0" w:color="000000"/>
-              <w:bottom w:val="single" w:sz="8" w:space="0" w:color="000000"/>
-              <w:right w:val="single" w:sz="8" w:space="0" w:color="000000"/>
-              <w:insideH w:val="single" w:sz="8" w:space="0" w:color="000000"/>
-              <w:insideV w:val="single" w:sz="8" w:space="0" w:color="000000"/>
-            </w:tcBorders>
-            <w:shd w:fill="auto" w:val="clear"/>
-          </w:tcPr>
-          <w:p>
-            <w:pPr>
-              <w:pStyle w:val="Normal"/>
-              <w:widowControl w:val="false"/>
-              <w:spacing w:lineRule="auto" w:line="240"/>
-              <w:rPr/>
-            </w:pPr>
-            <w:r>
-              <w:rPr/>
-              <w:t>Kiểm tra trạng thái vé. Nếu vé hợp lệ xuống bước 3. Nếu vé không hợp lệ thực hiện luồng ngoại lệ E.</w:t>
+            <w:tcW w:w="3652" w:type="dxa"/>
+            <w:tcBorders>
+              <w:top w:val="single" w:sz="8" w:space="0" w:color="000000"/>
+              <w:left w:val="single" w:sz="8" w:space="0" w:color="000000"/>
+              <w:bottom w:val="single" w:sz="8" w:space="0" w:color="000000"/>
+              <w:right w:val="single" w:sz="8" w:space="0" w:color="000000"/>
+              <w:insideH w:val="single" w:sz="8" w:space="0" w:color="000000"/>
+              <w:insideV w:val="single" w:sz="8" w:space="0" w:color="000000"/>
+            </w:tcBorders>
+            <w:shd w:fill="auto" w:val="clear"/>
+          </w:tcPr>
+          <w:p>
+            <w:pPr>
+              <w:pStyle w:val="Normal"/>
+              <w:widowControl w:val="false"/>
+              <w:spacing w:lineRule="auto" w:line="240"/>
+              <w:rPr/>
+            </w:pPr>
+            <w:r>
+              <w:rPr/>
+              <w:t xml:space="preserve">Kiểm tra trạng thái vé. Nếu vé hợp lệ xuống bước 3. </w:t>
             </w:r>
           </w:p>
         </w:tc>
@@ -687,7 +695,7 @@
         </w:tc>
         <w:tc>
           <w:tcPr>
-            <w:tcW w:w="562" w:type="dxa"/>
+            <w:tcW w:w="705" w:type="dxa"/>
             <w:tcBorders>
               <w:top w:val="single" w:sz="8" w:space="0" w:color="000000"/>
               <w:left w:val="single" w:sz="8" w:space="0" w:color="000000"/>
@@ -713,7 +721,7 @@
         </w:tc>
         <w:tc>
           <w:tcPr>
-            <w:tcW w:w="2011" w:type="dxa"/>
+            <w:tcW w:w="1868" w:type="dxa"/>
             <w:tcBorders>
               <w:top w:val="single" w:sz="8" w:space="0" w:color="000000"/>
               <w:left w:val="single" w:sz="8" w:space="0" w:color="000000"/>
@@ -739,27 +747,27 @@
         </w:tc>
         <w:tc>
           <w:tcPr>
-            <w:tcW w:w="3657" w:type="dxa"/>
-            <w:tcBorders>
-              <w:top w:val="single" w:sz="8" w:space="0" w:color="000000"/>
-              <w:left w:val="single" w:sz="8" w:space="0" w:color="000000"/>
-              <w:bottom w:val="single" w:sz="8" w:space="0" w:color="000000"/>
-              <w:right w:val="single" w:sz="8" w:space="0" w:color="000000"/>
-              <w:insideH w:val="single" w:sz="8" w:space="0" w:color="000000"/>
-              <w:insideV w:val="single" w:sz="8" w:space="0" w:color="000000"/>
-            </w:tcBorders>
-            <w:shd w:fill="auto" w:val="clear"/>
-          </w:tcPr>
-          <w:p>
-            <w:pPr>
-              <w:pStyle w:val="Normal"/>
-              <w:widowControl w:val="false"/>
-              <w:spacing w:lineRule="auto" w:line="240"/>
-              <w:rPr/>
-            </w:pPr>
-            <w:r>
-              <w:rPr/>
-              <w:t>Kiểm tra trạm bắt đầu và kết thúc trên vé. Nếu trạm hiện tại nằm giữa 2 trạm trên thì thực hiện bước 4. Nếu không thực hiện luồng ngoại lệ E.</w:t>
+            <w:tcW w:w="3652" w:type="dxa"/>
+            <w:tcBorders>
+              <w:top w:val="single" w:sz="8" w:space="0" w:color="000000"/>
+              <w:left w:val="single" w:sz="8" w:space="0" w:color="000000"/>
+              <w:bottom w:val="single" w:sz="8" w:space="0" w:color="000000"/>
+              <w:right w:val="single" w:sz="8" w:space="0" w:color="000000"/>
+              <w:insideH w:val="single" w:sz="8" w:space="0" w:color="000000"/>
+              <w:insideV w:val="single" w:sz="8" w:space="0" w:color="000000"/>
+            </w:tcBorders>
+            <w:shd w:fill="auto" w:val="clear"/>
+          </w:tcPr>
+          <w:p>
+            <w:pPr>
+              <w:pStyle w:val="Normal"/>
+              <w:widowControl w:val="false"/>
+              <w:spacing w:lineRule="auto" w:line="240"/>
+              <w:rPr/>
+            </w:pPr>
+            <w:r>
+              <w:rPr/>
+              <w:t xml:space="preserve">Kiểm tra trạm bắt đầu và kết thúc trên vé. Nếu trạm hiện tại nằm giữa 2 trạm trên thì thực hiện bước 4. </w:t>
             </w:r>
           </w:p>
         </w:tc>
@@ -824,7 +832,7 @@
         </w:tc>
         <w:tc>
           <w:tcPr>
-            <w:tcW w:w="562" w:type="dxa"/>
+            <w:tcW w:w="705" w:type="dxa"/>
             <w:tcBorders>
               <w:top w:val="single" w:sz="8" w:space="0" w:color="000000"/>
               <w:left w:val="single" w:sz="8" w:space="0" w:color="000000"/>
@@ -850,7 +858,7 @@
         </w:tc>
         <w:tc>
           <w:tcPr>
-            <w:tcW w:w="2011" w:type="dxa"/>
+            <w:tcW w:w="1868" w:type="dxa"/>
             <w:tcBorders>
               <w:top w:val="single" w:sz="8" w:space="0" w:color="000000"/>
               <w:left w:val="single" w:sz="8" w:space="0" w:color="000000"/>
@@ -876,7 +884,7 @@
         </w:tc>
         <w:tc>
           <w:tcPr>
-            <w:tcW w:w="3657" w:type="dxa"/>
+            <w:tcW w:w="3652" w:type="dxa"/>
             <w:tcBorders>
               <w:top w:val="single" w:sz="8" w:space="0" w:color="000000"/>
               <w:left w:val="single" w:sz="8" w:space="0" w:color="000000"/>
@@ -961,7 +969,7 @@
         </w:tc>
         <w:tc>
           <w:tcPr>
-            <w:tcW w:w="562" w:type="dxa"/>
+            <w:tcW w:w="705" w:type="dxa"/>
             <w:tcBorders>
               <w:top w:val="single" w:sz="8" w:space="0" w:color="000000"/>
               <w:left w:val="single" w:sz="8" w:space="0" w:color="000000"/>
@@ -987,7 +995,7 @@
         </w:tc>
         <w:tc>
           <w:tcPr>
-            <w:tcW w:w="2011" w:type="dxa"/>
+            <w:tcW w:w="1868" w:type="dxa"/>
             <w:tcBorders>
               <w:top w:val="single" w:sz="8" w:space="0" w:color="000000"/>
               <w:left w:val="single" w:sz="8" w:space="0" w:color="000000"/>
@@ -1013,7 +1021,7 @@
         </w:tc>
         <w:tc>
           <w:tcPr>
-            <w:tcW w:w="3657" w:type="dxa"/>
+            <w:tcW w:w="3652" w:type="dxa"/>
             <w:tcBorders>
               <w:top w:val="single" w:sz="8" w:space="0" w:color="000000"/>
               <w:left w:val="single" w:sz="8" w:space="0" w:color="000000"/>
@@ -1098,7 +1106,7 @@
         </w:tc>
         <w:tc>
           <w:tcPr>
-            <w:tcW w:w="562" w:type="dxa"/>
+            <w:tcW w:w="705" w:type="dxa"/>
             <w:tcBorders>
               <w:top w:val="single" w:sz="8" w:space="0" w:color="000000"/>
               <w:left w:val="single" w:sz="8" w:space="0" w:color="000000"/>
@@ -1124,7 +1132,7 @@
         </w:tc>
         <w:tc>
           <w:tcPr>
-            <w:tcW w:w="2011" w:type="dxa"/>
+            <w:tcW w:w="1868" w:type="dxa"/>
             <w:tcBorders>
               <w:top w:val="single" w:sz="8" w:space="0" w:color="000000"/>
               <w:left w:val="single" w:sz="8" w:space="0" w:color="000000"/>
@@ -1150,7 +1158,7 @@
         </w:tc>
         <w:tc>
           <w:tcPr>
-            <w:tcW w:w="3657" w:type="dxa"/>
+            <w:tcW w:w="3652" w:type="dxa"/>
             <w:tcBorders>
               <w:top w:val="single" w:sz="8" w:space="0" w:color="000000"/>
               <w:left w:val="single" w:sz="8" w:space="0" w:color="000000"/>
@@ -1235,7 +1243,7 @@
         </w:tc>
         <w:tc>
           <w:tcPr>
-            <w:tcW w:w="562" w:type="dxa"/>
+            <w:tcW w:w="705" w:type="dxa"/>
             <w:tcBorders>
               <w:top w:val="single" w:sz="8" w:space="0" w:color="000000"/>
               <w:left w:val="single" w:sz="8" w:space="0" w:color="000000"/>
@@ -1261,7 +1269,7 @@
         </w:tc>
         <w:tc>
           <w:tcPr>
-            <w:tcW w:w="2011" w:type="dxa"/>
+            <w:tcW w:w="1868" w:type="dxa"/>
             <w:tcBorders>
               <w:top w:val="single" w:sz="8" w:space="0" w:color="000000"/>
               <w:left w:val="single" w:sz="8" w:space="0" w:color="000000"/>
@@ -1287,7 +1295,7 @@
         </w:tc>
         <w:tc>
           <w:tcPr>
-            <w:tcW w:w="3657" w:type="dxa"/>
+            <w:tcW w:w="3652" w:type="dxa"/>
             <w:tcBorders>
               <w:top w:val="single" w:sz="8" w:space="0" w:color="000000"/>
               <w:left w:val="single" w:sz="8" w:space="0" w:color="000000"/>
@@ -1314,7 +1322,7 @@
       </w:tr>
       <w:tr>
         <w:trPr>
-          <w:trHeight w:val="1060" w:hRule="atLeast"/>
+          <w:trHeight w:val="854" w:hRule="atLeast"/>
         </w:trPr>
         <w:tc>
           <w:tcPr>
@@ -1372,7 +1380,7 @@
         </w:tc>
         <w:tc>
           <w:tcPr>
-            <w:tcW w:w="562" w:type="dxa"/>
+            <w:tcW w:w="705" w:type="dxa"/>
             <w:tcBorders>
               <w:top w:val="single" w:sz="8" w:space="0" w:color="000000"/>
               <w:left w:val="single" w:sz="8" w:space="0" w:color="000000"/>
@@ -1398,7 +1406,7 @@
         </w:tc>
         <w:tc>
           <w:tcPr>
-            <w:tcW w:w="2011" w:type="dxa"/>
+            <w:tcW w:w="1868" w:type="dxa"/>
             <w:tcBorders>
               <w:top w:val="single" w:sz="8" w:space="0" w:color="000000"/>
               <w:left w:val="single" w:sz="8" w:space="0" w:color="000000"/>
@@ -1424,27 +1432,27 @@
         </w:tc>
         <w:tc>
           <w:tcPr>
-            <w:tcW w:w="3657" w:type="dxa"/>
-            <w:tcBorders>
-              <w:top w:val="single" w:sz="8" w:space="0" w:color="000000"/>
-              <w:left w:val="single" w:sz="8" w:space="0" w:color="000000"/>
-              <w:bottom w:val="single" w:sz="8" w:space="0" w:color="000000"/>
-              <w:right w:val="single" w:sz="8" w:space="0" w:color="000000"/>
-              <w:insideH w:val="single" w:sz="8" w:space="0" w:color="000000"/>
-              <w:insideV w:val="single" w:sz="8" w:space="0" w:color="000000"/>
-            </w:tcBorders>
-            <w:shd w:fill="auto" w:val="clear"/>
-          </w:tcPr>
-          <w:p>
-            <w:pPr>
-              <w:pStyle w:val="Normal"/>
-              <w:widowControl w:val="false"/>
-              <w:spacing w:lineRule="auto" w:line="240"/>
-              <w:rPr/>
-            </w:pPr>
-            <w:r>
-              <w:rPr/>
-              <w:t xml:space="preserve">Từ trạm vào và trạm ra của khách tính toán số tiền. Nếu số tiền nhỏ hơn hoặc bằng số tiền đã trả cho vé thực hiện bước 8. Nếu lớn hơn thực hiện luồng ngoại lệ E2. </w:t>
+            <w:tcW w:w="3652" w:type="dxa"/>
+            <w:tcBorders>
+              <w:top w:val="single" w:sz="8" w:space="0" w:color="000000"/>
+              <w:left w:val="single" w:sz="8" w:space="0" w:color="000000"/>
+              <w:bottom w:val="single" w:sz="8" w:space="0" w:color="000000"/>
+              <w:right w:val="single" w:sz="8" w:space="0" w:color="000000"/>
+              <w:insideH w:val="single" w:sz="8" w:space="0" w:color="000000"/>
+              <w:insideV w:val="single" w:sz="8" w:space="0" w:color="000000"/>
+            </w:tcBorders>
+            <w:shd w:fill="auto" w:val="clear"/>
+          </w:tcPr>
+          <w:p>
+            <w:pPr>
+              <w:pStyle w:val="Normal"/>
+              <w:widowControl w:val="false"/>
+              <w:spacing w:lineRule="auto" w:line="240"/>
+              <w:rPr/>
+            </w:pPr>
+            <w:r>
+              <w:rPr/>
+              <w:t xml:space="preserve">Từ trạm vào và trạm ra của khách tính toán số tiền. </w:t>
             </w:r>
           </w:p>
         </w:tc>
@@ -1509,7 +1517,7 @@
         </w:tc>
         <w:tc>
           <w:tcPr>
-            <w:tcW w:w="562" w:type="dxa"/>
+            <w:tcW w:w="705" w:type="dxa"/>
             <w:tcBorders>
               <w:top w:val="single" w:sz="8" w:space="0" w:color="000000"/>
               <w:left w:val="single" w:sz="8" w:space="0" w:color="000000"/>
@@ -1535,7 +1543,7 @@
         </w:tc>
         <w:tc>
           <w:tcPr>
-            <w:tcW w:w="2011" w:type="dxa"/>
+            <w:tcW w:w="1868" w:type="dxa"/>
             <w:tcBorders>
               <w:top w:val="single" w:sz="8" w:space="0" w:color="000000"/>
               <w:left w:val="single" w:sz="8" w:space="0" w:color="000000"/>
@@ -1561,7 +1569,7 @@
         </w:tc>
         <w:tc>
           <w:tcPr>
-            <w:tcW w:w="3657" w:type="dxa"/>
+            <w:tcW w:w="3652" w:type="dxa"/>
             <w:tcBorders>
               <w:top w:val="single" w:sz="8" w:space="0" w:color="000000"/>
               <w:left w:val="single" w:sz="8" w:space="0" w:color="000000"/>
@@ -1649,7 +1657,7 @@
         </w:tc>
         <w:tc>
           <w:tcPr>
-            <w:tcW w:w="562" w:type="dxa"/>
+            <w:tcW w:w="705" w:type="dxa"/>
             <w:tcBorders>
               <w:top w:val="single" w:sz="8" w:space="0" w:color="000000"/>
               <w:left w:val="single" w:sz="8" w:space="0" w:color="000000"/>
@@ -1675,7 +1683,7 @@
         </w:tc>
         <w:tc>
           <w:tcPr>
-            <w:tcW w:w="2011" w:type="dxa"/>
+            <w:tcW w:w="1868" w:type="dxa"/>
             <w:tcBorders>
               <w:top w:val="single" w:sz="8" w:space="0" w:color="000000"/>
               <w:left w:val="single" w:sz="8" w:space="0" w:color="000000"/>
@@ -1701,7 +1709,7 @@
         </w:tc>
         <w:tc>
           <w:tcPr>
-            <w:tcW w:w="3657" w:type="dxa"/>
+            <w:tcW w:w="3652" w:type="dxa"/>
             <w:tcBorders>
               <w:top w:val="single" w:sz="8" w:space="0" w:color="000000"/>
               <w:left w:val="single" w:sz="8" w:space="0" w:color="000000"/>
@@ -1779,39 +1787,50 @@
             </w:pPr>
             <w:r>
               <w:rPr/>
-              <w:t>E</w:t>
-            </w:r>
-          </w:p>
-        </w:tc>
-        <w:tc>
-          <w:tcPr>
-            <w:tcW w:w="562" w:type="dxa"/>
-            <w:tcBorders>
-              <w:top w:val="single" w:sz="8" w:space="0" w:color="000000"/>
-              <w:left w:val="single" w:sz="8" w:space="0" w:color="000000"/>
-              <w:bottom w:val="single" w:sz="8" w:space="0" w:color="000000"/>
-              <w:right w:val="single" w:sz="8" w:space="0" w:color="000000"/>
-              <w:insideH w:val="single" w:sz="8" w:space="0" w:color="000000"/>
-              <w:insideV w:val="single" w:sz="8" w:space="0" w:color="000000"/>
-            </w:tcBorders>
-            <w:shd w:fill="auto" w:val="clear"/>
-          </w:tcPr>
-          <w:p>
-            <w:pPr>
-              <w:pStyle w:val="Normal"/>
-              <w:widowControl w:val="false"/>
-              <w:spacing w:lineRule="auto" w:line="240"/>
-              <w:rPr/>
-            </w:pPr>
-            <w:r>
-              <w:rPr/>
-              <w:t>1.</w:t>
-            </w:r>
-          </w:p>
-        </w:tc>
-        <w:tc>
-          <w:tcPr>
-            <w:tcW w:w="2011" w:type="dxa"/>
+            </w:r>
+          </w:p>
+        </w:tc>
+        <w:tc>
+          <w:tcPr>
+            <w:tcW w:w="705" w:type="dxa"/>
+            <w:tcBorders>
+              <w:top w:val="single" w:sz="8" w:space="0" w:color="000000"/>
+              <w:left w:val="single" w:sz="8" w:space="0" w:color="000000"/>
+              <w:bottom w:val="single" w:sz="8" w:space="0" w:color="000000"/>
+              <w:right w:val="single" w:sz="8" w:space="0" w:color="000000"/>
+              <w:insideH w:val="single" w:sz="8" w:space="0" w:color="000000"/>
+              <w:insideV w:val="single" w:sz="8" w:space="0" w:color="000000"/>
+            </w:tcBorders>
+            <w:shd w:fill="auto" w:val="clear"/>
+          </w:tcPr>
+          <w:p>
+            <w:pPr>
+              <w:pStyle w:val="Normal"/>
+              <w:widowControl w:val="false"/>
+              <w:spacing w:lineRule="auto" w:line="240"/>
+              <w:rPr/>
+            </w:pPr>
+            <w:r>
+              <w:rPr/>
+              <w:t>2</w:t>
+            </w:r>
+            <w:r>
+              <w:rPr/>
+              <w:t>.a</w:t>
+            </w:r>
+            <w:r>
+              <w:rPr/>
+              <w:t>1</w:t>
+            </w:r>
+            <w:r>
+              <w:rPr/>
+              <w:t xml:space="preserve"> </w:t>
+            </w:r>
+          </w:p>
+        </w:tc>
+        <w:tc>
+          <w:tcPr>
+            <w:tcW w:w="1868" w:type="dxa"/>
             <w:tcBorders>
               <w:top w:val="single" w:sz="8" w:space="0" w:color="000000"/>
               <w:left w:val="single" w:sz="8" w:space="0" w:color="000000"/>
@@ -1837,7 +1856,7 @@
         </w:tc>
         <w:tc>
           <w:tcPr>
-            <w:tcW w:w="3657" w:type="dxa"/>
+            <w:tcW w:w="3652" w:type="dxa"/>
             <w:tcBorders>
               <w:top w:val="single" w:sz="8" w:space="0" w:color="000000"/>
               <w:left w:val="single" w:sz="8" w:space="0" w:color="000000"/>
@@ -1921,33 +1940,37 @@
         </w:tc>
         <w:tc>
           <w:tcPr>
-            <w:tcW w:w="562" w:type="dxa"/>
-            <w:tcBorders>
-              <w:top w:val="single" w:sz="8" w:space="0" w:color="000000"/>
-              <w:left w:val="single" w:sz="8" w:space="0" w:color="000000"/>
-              <w:bottom w:val="single" w:sz="8" w:space="0" w:color="000000"/>
-              <w:right w:val="single" w:sz="8" w:space="0" w:color="000000"/>
-              <w:insideH w:val="single" w:sz="8" w:space="0" w:color="000000"/>
-              <w:insideV w:val="single" w:sz="8" w:space="0" w:color="000000"/>
-            </w:tcBorders>
-            <w:shd w:fill="auto" w:val="clear"/>
-          </w:tcPr>
-          <w:p>
-            <w:pPr>
-              <w:pStyle w:val="Normal"/>
-              <w:widowControl w:val="false"/>
-              <w:spacing w:lineRule="auto" w:line="240"/>
-              <w:rPr/>
-            </w:pPr>
-            <w:r>
-              <w:rPr/>
-              <w:t>2.</w:t>
-            </w:r>
-          </w:p>
-        </w:tc>
-        <w:tc>
-          <w:tcPr>
-            <w:tcW w:w="2011" w:type="dxa"/>
+            <w:tcW w:w="705" w:type="dxa"/>
+            <w:tcBorders>
+              <w:top w:val="single" w:sz="8" w:space="0" w:color="000000"/>
+              <w:left w:val="single" w:sz="8" w:space="0" w:color="000000"/>
+              <w:bottom w:val="single" w:sz="8" w:space="0" w:color="000000"/>
+              <w:right w:val="single" w:sz="8" w:space="0" w:color="000000"/>
+              <w:insideH w:val="single" w:sz="8" w:space="0" w:color="000000"/>
+              <w:insideV w:val="single" w:sz="8" w:space="0" w:color="000000"/>
+            </w:tcBorders>
+            <w:shd w:fill="auto" w:val="clear"/>
+          </w:tcPr>
+          <w:p>
+            <w:pPr>
+              <w:pStyle w:val="Normal"/>
+              <w:widowControl w:val="false"/>
+              <w:spacing w:lineRule="auto" w:line="240"/>
+              <w:rPr/>
+            </w:pPr>
+            <w:r>
+              <w:rPr/>
+              <w:t>2.a</w:t>
+            </w:r>
+            <w:r>
+              <w:rPr/>
+              <w:t>2</w:t>
+            </w:r>
+          </w:p>
+        </w:tc>
+        <w:tc>
+          <w:tcPr>
+            <w:tcW w:w="1868" w:type="dxa"/>
             <w:tcBorders>
               <w:top w:val="single" w:sz="8" w:space="0" w:color="000000"/>
               <w:left w:val="single" w:sz="8" w:space="0" w:color="000000"/>
@@ -1973,7 +1996,7 @@
         </w:tc>
         <w:tc>
           <w:tcPr>
-            <w:tcW w:w="3657" w:type="dxa"/>
+            <w:tcW w:w="3652" w:type="dxa"/>
             <w:tcBorders>
               <w:top w:val="single" w:sz="8" w:space="0" w:color="000000"/>
               <w:left w:val="single" w:sz="8" w:space="0" w:color="000000"/>
@@ -2054,39 +2077,42 @@
             </w:pPr>
             <w:r>
               <w:rPr/>
-              <w:t xml:space="preserve">E2 </w:t>
-            </w:r>
-          </w:p>
-        </w:tc>
-        <w:tc>
-          <w:tcPr>
-            <w:tcW w:w="562" w:type="dxa"/>
-            <w:tcBorders>
-              <w:top w:val="single" w:sz="8" w:space="0" w:color="000000"/>
-              <w:left w:val="single" w:sz="8" w:space="0" w:color="000000"/>
-              <w:bottom w:val="single" w:sz="8" w:space="0" w:color="000000"/>
-              <w:right w:val="single" w:sz="8" w:space="0" w:color="000000"/>
-              <w:insideH w:val="single" w:sz="8" w:space="0" w:color="000000"/>
-              <w:insideV w:val="single" w:sz="8" w:space="0" w:color="000000"/>
-            </w:tcBorders>
-            <w:shd w:fill="auto" w:val="clear"/>
-          </w:tcPr>
-          <w:p>
-            <w:pPr>
-              <w:pStyle w:val="Normal"/>
-              <w:widowControl w:val="false"/>
-              <w:spacing w:lineRule="auto" w:line="240"/>
-              <w:rPr/>
-            </w:pPr>
-            <w:r>
-              <w:rPr/>
-              <w:t>1.</w:t>
-            </w:r>
-          </w:p>
-        </w:tc>
-        <w:tc>
-          <w:tcPr>
-            <w:tcW w:w="2011" w:type="dxa"/>
+            </w:r>
+          </w:p>
+        </w:tc>
+        <w:tc>
+          <w:tcPr>
+            <w:tcW w:w="705" w:type="dxa"/>
+            <w:tcBorders>
+              <w:top w:val="single" w:sz="8" w:space="0" w:color="000000"/>
+              <w:left w:val="single" w:sz="8" w:space="0" w:color="000000"/>
+              <w:bottom w:val="single" w:sz="8" w:space="0" w:color="000000"/>
+              <w:right w:val="single" w:sz="8" w:space="0" w:color="000000"/>
+              <w:insideH w:val="single" w:sz="8" w:space="0" w:color="000000"/>
+              <w:insideV w:val="single" w:sz="8" w:space="0" w:color="000000"/>
+            </w:tcBorders>
+            <w:shd w:fill="auto" w:val="clear"/>
+          </w:tcPr>
+          <w:p>
+            <w:pPr>
+              <w:pStyle w:val="Normal"/>
+              <w:widowControl w:val="false"/>
+              <w:spacing w:lineRule="auto" w:line="240"/>
+              <w:rPr/>
+            </w:pPr>
+            <w:r>
+              <w:rPr/>
+              <w:t>7</w:t>
+            </w:r>
+            <w:r>
+              <w:rPr/>
+              <w:t xml:space="preserve">.a </w:t>
+            </w:r>
+          </w:p>
+        </w:tc>
+        <w:tc>
+          <w:tcPr>
+            <w:tcW w:w="1868" w:type="dxa"/>
             <w:tcBorders>
               <w:top w:val="single" w:sz="8" w:space="0" w:color="000000"/>
               <w:left w:val="single" w:sz="8" w:space="0" w:color="000000"/>
@@ -2112,7 +2138,7 @@
         </w:tc>
         <w:tc>
           <w:tcPr>
-            <w:tcW w:w="3657" w:type="dxa"/>
+            <w:tcW w:w="3652" w:type="dxa"/>
             <w:tcBorders>
               <w:top w:val="single" w:sz="8" w:space="0" w:color="000000"/>
               <w:left w:val="single" w:sz="8" w:space="0" w:color="000000"/>
@@ -3428,7 +3454,7 @@
             </w:pPr>
             <w:r>
               <w:rPr/>
-              <w:t>Không mở cổng. Hiển thị thông báo "Invalid ticket" cùng với thông tin trạng thái của vé.</w:t>
+              <w:t>Hiển thị thông báo "Invalid ticket" cùng với thông tin trạng thái của vé.</w:t>
             </w:r>
           </w:p>
         </w:tc>
@@ -6057,7 +6083,7 @@
             <w:shd w:fill="auto" w:val="clear"/>
             <w:tcMar>
               <w:top w:w="15" w:type="dxa"/>
-              <w:left w:w="-5" w:type="dxa"/>
+              <w:left w:w="-10" w:type="dxa"/>
               <w:bottom w:w="15" w:type="dxa"/>
               <w:right w:w="15" w:type="dxa"/>
             </w:tcMar>
@@ -6187,7 +6213,7 @@
             <w:shd w:fill="auto" w:val="clear"/>
             <w:tcMar>
               <w:top w:w="15" w:type="dxa"/>
-              <w:left w:w="-5" w:type="dxa"/>
+              <w:left w:w="-10" w:type="dxa"/>
               <w:bottom w:w="15" w:type="dxa"/>
               <w:right w:w="15" w:type="dxa"/>
             </w:tcMar>
@@ -6317,7 +6343,7 @@
             <w:shd w:fill="auto" w:val="clear"/>
             <w:tcMar>
               <w:top w:w="15" w:type="dxa"/>
-              <w:left w:w="-5" w:type="dxa"/>
+              <w:left w:w="-10" w:type="dxa"/>
               <w:bottom w:w="15" w:type="dxa"/>
               <w:right w:w="15" w:type="dxa"/>
             </w:tcMar>
@@ -8051,13 +8077,16 @@
   </w:style>
   <w:style w:type="paragraph" w:styleId="Heading1">
     <w:name w:val="Heading 1"/>
+    <w:basedOn w:val="Normal"/>
     <w:next w:val="Normal"/>
     <w:qFormat/>
     <w:pPr>
       <w:keepNext w:val="true"/>
       <w:keepLines/>
       <w:widowControl w:val="false"/>
+      <w:bidi w:val="0"/>
       <w:spacing w:lineRule="auto" w:line="240" w:before="400" w:after="120"/>
+      <w:jc w:val="left"/>
     </w:pPr>
     <w:rPr>
       <w:rFonts w:ascii="Arial" w:hAnsi="Arial" w:eastAsia="Arial" w:cs="Arial"/>
@@ -8070,13 +8099,16 @@
   </w:style>
   <w:style w:type="paragraph" w:styleId="Heading2">
     <w:name w:val="Heading 2"/>
+    <w:basedOn w:val="Normal"/>
     <w:next w:val="Normal"/>
     <w:qFormat/>
     <w:pPr>
       <w:keepNext w:val="true"/>
       <w:keepLines/>
       <w:widowControl w:val="false"/>
+      <w:bidi w:val="0"/>
       <w:spacing w:lineRule="auto" w:line="240" w:before="360" w:after="120"/>
+      <w:jc w:val="left"/>
     </w:pPr>
     <w:rPr>
       <w:rFonts w:ascii="Arial" w:hAnsi="Arial" w:eastAsia="Arial" w:cs="Arial"/>
@@ -8090,13 +8122,16 @@
   </w:style>
   <w:style w:type="paragraph" w:styleId="Heading3">
     <w:name w:val="Heading 3"/>
+    <w:basedOn w:val="Normal"/>
     <w:next w:val="Normal"/>
     <w:qFormat/>
     <w:pPr>
       <w:keepNext w:val="true"/>
       <w:keepLines/>
       <w:widowControl w:val="false"/>
+      <w:bidi w:val="0"/>
       <w:spacing w:lineRule="auto" w:line="240" w:before="320" w:after="80"/>
+      <w:jc w:val="left"/>
     </w:pPr>
     <w:rPr>
       <w:rFonts w:ascii="Arial" w:hAnsi="Arial" w:eastAsia="Arial" w:cs="Arial"/>
@@ -8110,13 +8145,16 @@
   </w:style>
   <w:style w:type="paragraph" w:styleId="Heading4">
     <w:name w:val="Heading 4"/>
+    <w:basedOn w:val="Normal"/>
     <w:next w:val="Normal"/>
     <w:qFormat/>
     <w:pPr>
       <w:keepNext w:val="true"/>
       <w:keepLines/>
       <w:widowControl w:val="false"/>
+      <w:bidi w:val="0"/>
       <w:spacing w:lineRule="auto" w:line="240" w:before="280" w:after="80"/>
+      <w:jc w:val="left"/>
     </w:pPr>
     <w:rPr>
       <w:rFonts w:ascii="Arial" w:hAnsi="Arial" w:eastAsia="Arial" w:cs="Arial"/>
@@ -8129,13 +8167,16 @@
   </w:style>
   <w:style w:type="paragraph" w:styleId="Heading5">
     <w:name w:val="Heading 5"/>
+    <w:basedOn w:val="Normal"/>
     <w:next w:val="Normal"/>
     <w:qFormat/>
     <w:pPr>
       <w:keepNext w:val="true"/>
       <w:keepLines/>
       <w:widowControl w:val="false"/>
+      <w:bidi w:val="0"/>
       <w:spacing w:lineRule="auto" w:line="240" w:before="240" w:after="80"/>
+      <w:jc w:val="left"/>
     </w:pPr>
     <w:rPr>
       <w:rFonts w:ascii="Arial" w:hAnsi="Arial" w:eastAsia="Arial" w:cs="Arial"/>
@@ -8148,13 +8189,16 @@
   </w:style>
   <w:style w:type="paragraph" w:styleId="Heading6">
     <w:name w:val="Heading 6"/>
+    <w:basedOn w:val="Normal"/>
     <w:next w:val="Normal"/>
     <w:qFormat/>
     <w:pPr>
       <w:keepNext w:val="true"/>
       <w:keepLines/>
       <w:widowControl w:val="false"/>
+      <w:bidi w:val="0"/>
       <w:spacing w:lineRule="auto" w:line="240" w:before="240" w:after="80"/>
+      <w:jc w:val="left"/>
     </w:pPr>
     <w:rPr>
       <w:rFonts w:ascii="Arial" w:hAnsi="Arial" w:eastAsia="Arial" w:cs="Arial"/>
@@ -8245,6 +8289,69 @@
   </w:style>
   <w:style w:type="character" w:styleId="ListLabel12">
     <w:name w:val="ListLabel 12"/>
+    <w:qFormat/>
+    <w:rPr>
+      <w:rFonts w:cs="Wingdings"/>
+    </w:rPr>
+  </w:style>
+  <w:style w:type="character" w:styleId="ListLabel13">
+    <w:name w:val="ListLabel 13"/>
+    <w:qFormat/>
+    <w:rPr>
+      <w:rFonts w:cs="Symbol"/>
+    </w:rPr>
+  </w:style>
+  <w:style w:type="character" w:styleId="ListLabel14">
+    <w:name w:val="ListLabel 14"/>
+    <w:qFormat/>
+    <w:rPr>
+      <w:rFonts w:cs="Courier New"/>
+    </w:rPr>
+  </w:style>
+  <w:style w:type="character" w:styleId="ListLabel15">
+    <w:name w:val="ListLabel 15"/>
+    <w:qFormat/>
+    <w:rPr>
+      <w:rFonts w:cs="Wingdings"/>
+    </w:rPr>
+  </w:style>
+  <w:style w:type="character" w:styleId="ListLabel16">
+    <w:name w:val="ListLabel 16"/>
+    <w:qFormat/>
+    <w:rPr>
+      <w:rFonts w:cs="Symbol"/>
+    </w:rPr>
+  </w:style>
+  <w:style w:type="character" w:styleId="ListLabel17">
+    <w:name w:val="ListLabel 17"/>
+    <w:qFormat/>
+    <w:rPr>
+      <w:rFonts w:cs="Courier New"/>
+    </w:rPr>
+  </w:style>
+  <w:style w:type="character" w:styleId="ListLabel18">
+    <w:name w:val="ListLabel 18"/>
+    <w:qFormat/>
+    <w:rPr>
+      <w:rFonts w:cs="Wingdings"/>
+    </w:rPr>
+  </w:style>
+  <w:style w:type="character" w:styleId="ListLabel19">
+    <w:name w:val="ListLabel 19"/>
+    <w:qFormat/>
+    <w:rPr>
+      <w:rFonts w:cs="Symbol"/>
+    </w:rPr>
+  </w:style>
+  <w:style w:type="character" w:styleId="ListLabel20">
+    <w:name w:val="ListLabel 20"/>
+    <w:qFormat/>
+    <w:rPr>
+      <w:rFonts w:cs="Courier New"/>
+    </w:rPr>
+  </w:style>
+  <w:style w:type="character" w:styleId="ListLabel21">
+    <w:name w:val="ListLabel 21"/>
     <w:qFormat/>
     <w:rPr>
       <w:rFonts w:cs="Wingdings"/>

</xml_diff>